<commit_message>
add strcpy, strncpy man
</commit_message>
<xml_diff>
--- a/C study/c fucntion man.docx
+++ b/C study/c fucntion man.docx
@@ -5,28 +5,666 @@
     <w:p>
       <w:pPr>
         <w:pStyle w:val="a5"/>
-        <w:rPr>
-          <w:rFonts w:hint="eastAsia"/>
-        </w:rPr>
+        <w:pBdr>
+          <w:bottom w:val="single" w:sz="6" w:space="1" w:color="auto"/>
+        </w:pBdr>
+      </w:pPr>
+      <w:r>
+        <w:t>Strcpy, strncpy</w:t>
+      </w:r>
+    </w:p>
+    <w:p/>
+    <w:p>
+      <w:r>
+        <w:rPr>
+          <w:rFonts w:hint="eastAsia"/>
+        </w:rPr>
+        <w:t xml:space="preserve">헤더 </w:t>
+      </w:r>
+      <w:r>
+        <w:sym w:font="Wingdings" w:char="F0E8"/>
+      </w:r>
+      <w:r>
+        <w:t xml:space="preserve"> </w:t>
+      </w:r>
+      <w:r>
+        <w:rPr>
+          <w:rFonts w:hint="eastAsia"/>
+        </w:rPr>
+        <w:t>#include &lt;string.h&gt;</w:t>
+      </w:r>
+    </w:p>
+    <w:p>
+      <w:r>
+        <w:rPr>
+          <w:rFonts w:hint="eastAsia"/>
+        </w:rPr>
+        <w:t>인터페이스(규격)</w:t>
+      </w:r>
+    </w:p>
+    <w:p>
+      <w:r>
+        <w:t>Char* strcpy (char* restrict dest, const char* src);</w:t>
+      </w:r>
+    </w:p>
+    <w:p>
+      <w:r>
+        <w:t>C</w:t>
+      </w:r>
+      <w:r>
+        <w:rPr>
+          <w:rFonts w:hint="eastAsia"/>
+        </w:rPr>
+        <w:t>har</w:t>
+      </w:r>
+      <w:r>
+        <w:t>* strncpy (char*</w:t>
+      </w:r>
+      <w:r>
+        <w:t xml:space="preserve"> </w:t>
+      </w:r>
+      <w:r>
+        <w:t>restrict dest, const char* restrict src, size_t n);</w:t>
+      </w:r>
+    </w:p>
+    <w:p>
+      <w:r>
+        <w:rPr>
+          <w:rFonts w:hint="eastAsia"/>
+        </w:rPr>
+        <w:t>설명</w:t>
+      </w:r>
+    </w:p>
+    <w:p>
+      <w:pPr>
+        <w:pStyle w:val="a7"/>
+        <w:numPr>
+          <w:ilvl w:val="0"/>
+          <w:numId w:val="1"/>
+        </w:numPr>
+        <w:ind w:leftChars="0"/>
+      </w:pPr>
+      <w:r>
+        <w:t>S</w:t>
+      </w:r>
+      <w:r>
+        <w:rPr>
+          <w:rFonts w:hint="eastAsia"/>
+        </w:rPr>
+        <w:t xml:space="preserve">trcpy는 </w:t>
+      </w:r>
+      <w:r>
+        <w:t xml:space="preserve">NULL </w:t>
+      </w:r>
+      <w:r>
+        <w:rPr>
+          <w:rFonts w:hint="eastAsia"/>
+        </w:rPr>
+        <w:t>바이트(</w:t>
+      </w:r>
+      <w:r>
+        <w:t xml:space="preserve">‘\0’) </w:t>
+      </w:r>
+      <w:r>
+        <w:rPr>
+          <w:rFonts w:hint="eastAsia"/>
+        </w:rPr>
+        <w:t xml:space="preserve">종료 바이트를 포함하여 </w:t>
+      </w:r>
+      <w:r>
+        <w:t>src</w:t>
+      </w:r>
+      <w:r>
+        <w:rPr>
+          <w:rFonts w:hint="eastAsia"/>
+        </w:rPr>
+        <w:t xml:space="preserve">가 가리키는 문자열을 </w:t>
+      </w:r>
+      <w:r>
+        <w:t>dest</w:t>
+      </w:r>
+      <w:r>
+        <w:rPr>
+          <w:rFonts w:hint="eastAsia"/>
+        </w:rPr>
+        <w:t>가 가리키는 버퍼로 복사한다.</w:t>
+      </w:r>
+    </w:p>
+    <w:p>
+      <w:pPr>
+        <w:pStyle w:val="a7"/>
+        <w:numPr>
+          <w:ilvl w:val="0"/>
+          <w:numId w:val="1"/>
+        </w:numPr>
+        <w:ind w:leftChars="0"/>
+      </w:pPr>
+      <w:r>
+        <w:rPr>
+          <w:rFonts w:hint="eastAsia"/>
+        </w:rPr>
+        <w:t xml:space="preserve">문자열은 겹치지 </w:t>
+      </w:r>
+      <w:r>
+        <w:rPr>
+          <w:rFonts w:hint="eastAsia"/>
+        </w:rPr>
+        <w:t>않을 수도</w:t>
+      </w:r>
+      <w:r>
+        <w:rPr>
+          <w:rFonts w:hint="eastAsia"/>
+        </w:rPr>
+        <w:t xml:space="preserve"> 있으며,</w:t>
+      </w:r>
+      <w:r>
+        <w:t xml:space="preserve"> dest</w:t>
+      </w:r>
+      <w:r>
+        <w:rPr>
+          <w:rFonts w:hint="eastAsia"/>
+        </w:rPr>
+        <w:t xml:space="preserve">는 복사본을 </w:t>
+      </w:r>
+      <w:r>
+        <w:rPr>
+          <w:rFonts w:hint="eastAsia"/>
+        </w:rPr>
+        <w:t>가져갈 만큼의</w:t>
+      </w:r>
+      <w:r>
+        <w:rPr>
+          <w:rFonts w:hint="eastAsia"/>
+        </w:rPr>
+        <w:t xml:space="preserve"> 충분한 크기를 지녀야한다.</w:t>
+      </w:r>
+    </w:p>
+    <w:p>
+      <w:pPr>
+        <w:pStyle w:val="a7"/>
+        <w:numPr>
+          <w:ilvl w:val="0"/>
+          <w:numId w:val="1"/>
+        </w:numPr>
+        <w:ind w:leftChars="0"/>
+      </w:pPr>
+      <w:r>
+        <w:rPr>
+          <w:rFonts w:hint="eastAsia"/>
+        </w:rPr>
+        <w:t>버퍼 오버런을 조심해야한다.</w:t>
+      </w:r>
+    </w:p>
+    <w:p>
+      <w:pPr>
+        <w:pStyle w:val="a7"/>
+        <w:numPr>
+          <w:ilvl w:val="0"/>
+          <w:numId w:val="1"/>
+        </w:numPr>
+        <w:ind w:leftChars="0"/>
+      </w:pPr>
+      <w:r>
+        <w:t>Strncpy</w:t>
+      </w:r>
+      <w:r>
+        <w:rPr>
+          <w:rFonts w:hint="eastAsia"/>
+        </w:rPr>
+        <w:t xml:space="preserve">는 </w:t>
+      </w:r>
+      <w:r>
+        <w:t>strcpy</w:t>
+      </w:r>
+      <w:r>
+        <w:rPr>
+          <w:rFonts w:hint="eastAsia"/>
+        </w:rPr>
+        <w:t xml:space="preserve">와 유사하지만 최대 </w:t>
+      </w:r>
+      <w:r>
+        <w:t xml:space="preserve">n </w:t>
+      </w:r>
+      <w:r>
+        <w:rPr>
+          <w:rFonts w:hint="eastAsia"/>
+        </w:rPr>
+        <w:t xml:space="preserve">바이트의 </w:t>
+      </w:r>
+      <w:r>
+        <w:t>src</w:t>
+      </w:r>
+      <w:r>
+        <w:rPr>
+          <w:rFonts w:hint="eastAsia"/>
+        </w:rPr>
+        <w:t>가 복사된다는 점이 다르다.</w:t>
+      </w:r>
+      <w:r>
+        <w:t xml:space="preserve"> </w:t>
+      </w:r>
+    </w:p>
+    <w:p>
+      <w:pPr>
+        <w:pStyle w:val="a7"/>
+        <w:numPr>
+          <w:ilvl w:val="0"/>
+          <w:numId w:val="1"/>
+        </w:numPr>
+        <w:ind w:leftChars="0"/>
       </w:pPr>
       <w:proofErr w:type="spellStart"/>
       <w:r>
-        <w:t>Strcpy</w:t>
+        <w:t>Src</w:t>
       </w:r>
       <w:proofErr w:type="spellEnd"/>
       <w:r>
-        <w:t xml:space="preserve">, </w:t>
-      </w:r>
+        <w:rPr>
+          <w:rFonts w:hint="eastAsia"/>
+        </w:rPr>
+        <w:t xml:space="preserve">에 처음 </w:t>
+      </w:r>
+      <w:r>
+        <w:t xml:space="preserve">n </w:t>
+      </w:r>
+      <w:r>
+        <w:rPr>
+          <w:rFonts w:hint="eastAsia"/>
+        </w:rPr>
+        <w:t xml:space="preserve">바이트에 </w:t>
+      </w:r>
+      <w:r>
+        <w:t xml:space="preserve">null </w:t>
+      </w:r>
+      <w:r>
+        <w:rPr>
+          <w:rFonts w:hint="eastAsia"/>
+        </w:rPr>
+        <w:t xml:space="preserve">바이트가 없다면 </w:t>
+      </w:r>
+      <w:r>
+        <w:t>dest</w:t>
+      </w:r>
+      <w:r>
+        <w:rPr>
+          <w:rFonts w:hint="eastAsia"/>
+        </w:rPr>
+        <w:t xml:space="preserve">에 들어간 문자열이 </w:t>
+      </w:r>
+      <w:r>
+        <w:t>null</w:t>
+      </w:r>
+      <w:r>
+        <w:rPr>
+          <w:rFonts w:hint="eastAsia"/>
+        </w:rPr>
+        <w:t>로 종료되지 않게 한다</w:t>
+      </w:r>
+    </w:p>
+    <w:p>
+      <w:pPr>
+        <w:pStyle w:val="a7"/>
+        <w:numPr>
+          <w:ilvl w:val="0"/>
+          <w:numId w:val="1"/>
+        </w:numPr>
+        <w:ind w:leftChars="0"/>
+      </w:pPr>
       <w:proofErr w:type="spellStart"/>
       <w:r>
-        <w:t>strncpy</w:t>
+        <w:t>S</w:t>
+      </w:r>
+      <w:r>
+        <w:rPr>
+          <w:rFonts w:hint="eastAsia"/>
+        </w:rPr>
+        <w:t>rc</w:t>
+      </w:r>
+      <w:proofErr w:type="spellEnd"/>
+      <w:r>
+        <w:rPr>
+          <w:rFonts w:hint="eastAsia"/>
+        </w:rPr>
+        <w:t xml:space="preserve">의 길이가 </w:t>
+      </w:r>
+      <w:r>
+        <w:t>n</w:t>
+      </w:r>
+      <w:r>
+        <w:rPr>
+          <w:rFonts w:hint="eastAsia"/>
+        </w:rPr>
+        <w:t xml:space="preserve">보다 작으면 </w:t>
+      </w:r>
+      <w:r>
+        <w:t>dest</w:t>
+      </w:r>
+      <w:r>
+        <w:rPr>
+          <w:rFonts w:hint="eastAsia"/>
+        </w:rPr>
+        <w:t xml:space="preserve">에 </w:t>
+      </w:r>
+      <w:r>
+        <w:rPr>
+          <w:rFonts w:hint="eastAsia"/>
+        </w:rPr>
+        <w:t>null바이트들을 추가로 채워 총 n</w:t>
+      </w:r>
+      <w:r>
+        <w:t xml:space="preserve"> </w:t>
+      </w:r>
+      <w:r>
+        <w:rPr>
+          <w:rFonts w:hint="eastAsia"/>
+        </w:rPr>
+        <w:t>바이트를 복사한다.</w:t>
+      </w:r>
+    </w:p>
+    <w:p>
+      <w:pPr>
+        <w:ind w:firstLine="760"/>
+      </w:pPr>
+      <w:r>
+        <w:sym w:font="Wingdings" w:char="F0E8"/>
+      </w:r>
+      <w:r>
+        <w:t xml:space="preserve"> </w:t>
+      </w:r>
+      <w:r>
+        <w:rPr>
+          <w:rFonts w:hint="eastAsia"/>
+        </w:rPr>
+        <w:t xml:space="preserve">여기서 나오는 </w:t>
+      </w:r>
+      <w:r>
+        <w:t xml:space="preserve">null </w:t>
+      </w:r>
+      <w:r>
+        <w:rPr>
+          <w:rFonts w:hint="eastAsia"/>
+        </w:rPr>
+        <w:t xml:space="preserve">바이트는 </w:t>
+      </w:r>
+      <w:r>
+        <w:t>NULL</w:t>
+      </w:r>
+      <w:r>
+        <w:rPr>
+          <w:rFonts w:hint="eastAsia"/>
+        </w:rPr>
+        <w:t xml:space="preserve">이 아니라 </w:t>
+      </w:r>
+      <w:r>
+        <w:t xml:space="preserve">NUL </w:t>
+      </w:r>
+      <w:r>
+        <w:rPr>
+          <w:rFonts w:hint="eastAsia"/>
+        </w:rPr>
+        <w:t>이다.</w:t>
+      </w:r>
+      <w:r>
+        <w:t xml:space="preserve"> </w:t>
+      </w:r>
+    </w:p>
+    <w:p>
+      <w:pPr>
+        <w:ind w:firstLine="760"/>
+      </w:pPr>
+      <w:r>
+        <w:sym w:font="Wingdings" w:char="F0E8"/>
+      </w:r>
+      <w:r>
+        <w:t xml:space="preserve"> </w:t>
+      </w:r>
+      <w:r>
+        <w:rPr>
+          <w:rFonts w:hint="eastAsia"/>
+        </w:rPr>
+        <w:t>N</w:t>
+      </w:r>
+      <w:r>
+        <w:t>UL</w:t>
+      </w:r>
+      <w:r>
+        <w:rPr>
+          <w:rFonts w:hint="eastAsia"/>
+        </w:rPr>
+        <w:t xml:space="preserve">은 </w:t>
+      </w:r>
+      <w:proofErr w:type="spellStart"/>
+      <w:r>
+        <w:rPr>
+          <w:rFonts w:hint="eastAsia"/>
+        </w:rPr>
+        <w:t>문자상수</w:t>
+      </w:r>
+      <w:proofErr w:type="spellEnd"/>
+      <w:r>
+        <w:rPr>
+          <w:rFonts w:hint="eastAsia"/>
+        </w:rPr>
+        <w:t xml:space="preserve"> </w:t>
+      </w:r>
+      <w:r>
+        <w:t>0</w:t>
+      </w:r>
+      <w:r>
+        <w:rPr>
+          <w:rFonts w:hint="eastAsia"/>
+        </w:rPr>
+        <w:t>으로 A</w:t>
+      </w:r>
+      <w:r>
+        <w:t xml:space="preserve">SCII </w:t>
+      </w:r>
+      <w:r>
+        <w:rPr>
+          <w:rFonts w:hint="eastAsia"/>
+        </w:rPr>
+        <w:t>값</w:t>
       </w:r>
       <w:bookmarkStart w:id="0" w:name="_GoBack"/>
       <w:bookmarkEnd w:id="0"/>
+      <w:r>
+        <w:rPr>
+          <w:rFonts w:hint="eastAsia"/>
+        </w:rPr>
+        <w:t xml:space="preserve">이 </w:t>
+      </w:r>
+      <w:r>
+        <w:t xml:space="preserve">0 </w:t>
+      </w:r>
+      <w:r>
+        <w:rPr>
+          <w:rFonts w:hint="eastAsia"/>
+        </w:rPr>
+        <w:t>이다</w:t>
+      </w:r>
+    </w:p>
+    <w:p>
+      <w:pPr>
+        <w:pStyle w:val="a7"/>
+        <w:numPr>
+          <w:ilvl w:val="0"/>
+          <w:numId w:val="3"/>
+        </w:numPr>
+        <w:ind w:leftChars="0"/>
+      </w:pPr>
+      <w:r>
+        <w:rPr>
+          <w:rFonts w:hint="eastAsia"/>
+        </w:rPr>
+        <w:t xml:space="preserve">숫자 </w:t>
+      </w:r>
+      <w:r>
+        <w:t xml:space="preserve">0 </w:t>
+      </w:r>
+      <w:r>
+        <w:rPr>
+          <w:rFonts w:hint="eastAsia"/>
+        </w:rPr>
+        <w:t>은 ASCII 48이다.</w:t>
+      </w:r>
+    </w:p>
+    <w:p>
+      <w:pPr>
+        <w:ind w:left="760"/>
+        <w:rPr>
+          <w:rFonts w:hint="eastAsia"/>
+        </w:rPr>
+      </w:pPr>
+      <w:r>
+        <w:sym w:font="Wingdings" w:char="F0E8"/>
+      </w:r>
+      <w:r>
+        <w:t xml:space="preserve"> </w:t>
+      </w:r>
+      <w:r>
+        <w:rPr>
+          <w:rFonts w:hint="eastAsia"/>
+        </w:rPr>
+        <w:t>N</w:t>
+      </w:r>
+      <w:r>
+        <w:t>UL</w:t>
+      </w:r>
+      <w:r>
+        <w:rPr>
+          <w:rFonts w:hint="eastAsia"/>
+        </w:rPr>
+        <w:t xml:space="preserve">은 </w:t>
+      </w:r>
+      <w:r>
+        <w:t>char</w:t>
+      </w:r>
+      <w:r>
+        <w:rPr>
+          <w:rFonts w:hint="eastAsia"/>
+        </w:rPr>
+        <w:t xml:space="preserve">형이고 고로 </w:t>
+      </w:r>
+      <w:r>
+        <w:t>1byte</w:t>
+      </w:r>
+      <w:r>
+        <w:rPr>
+          <w:rFonts w:hint="eastAsia"/>
+        </w:rPr>
+        <w:t>이다.</w:t>
+      </w:r>
+      <w:r>
+        <w:t xml:space="preserve"> </w:t>
+      </w:r>
+      <w:r>
+        <w:rPr>
+          <w:rFonts w:hint="eastAsia"/>
+        </w:rPr>
+        <w:t xml:space="preserve">즉 </w:t>
+      </w:r>
+      <w:r>
+        <w:t>1</w:t>
+      </w:r>
+      <w:r>
+        <w:rPr>
+          <w:rFonts w:hint="eastAsia"/>
+        </w:rPr>
+        <w:t xml:space="preserve">바이트씩 </w:t>
+      </w:r>
+      <w:proofErr w:type="spellStart"/>
+      <w:r>
+        <w:rPr>
+          <w:rFonts w:hint="eastAsia"/>
+        </w:rPr>
+        <w:t>빈공간을</w:t>
+      </w:r>
       <w:proofErr w:type="spellEnd"/>
+      <w:r>
+        <w:rPr>
+          <w:rFonts w:hint="eastAsia"/>
+        </w:rPr>
+        <w:t xml:space="preserve"> 채워 </w:t>
+      </w:r>
+      <w:r>
+        <w:t>n</w:t>
+      </w:r>
+      <w:r>
+        <w:rPr>
+          <w:rFonts w:hint="eastAsia"/>
+        </w:rPr>
+        <w:t>바이트를 만든다.</w:t>
+      </w:r>
+    </w:p>
+    <w:p/>
+    <w:p>
+      <w:r>
+        <w:rPr>
+          <w:rFonts w:hint="eastAsia"/>
+        </w:rPr>
+        <w:t>RETRUN</w:t>
+      </w:r>
+    </w:p>
+    <w:p>
+      <w:pPr>
+        <w:rPr>
+          <w:rFonts w:hint="eastAsia"/>
+        </w:rPr>
+      </w:pPr>
+      <w:proofErr w:type="spellStart"/>
+      <w:r>
+        <w:t>S</w:t>
+      </w:r>
+      <w:r>
+        <w:rPr>
+          <w:rFonts w:hint="eastAsia"/>
+        </w:rPr>
+        <w:t>trcpy</w:t>
+      </w:r>
+      <w:proofErr w:type="spellEnd"/>
+      <w:r>
+        <w:rPr>
+          <w:rFonts w:hint="eastAsia"/>
+        </w:rPr>
+        <w:t>(</w:t>
+      </w:r>
+      <w:r>
+        <w:t xml:space="preserve">) </w:t>
+      </w:r>
+      <w:r>
+        <w:rPr>
+          <w:rFonts w:hint="eastAsia"/>
+        </w:rPr>
+        <w:t xml:space="preserve">및 </w:t>
+      </w:r>
+      <w:proofErr w:type="spellStart"/>
+      <w:r>
+        <w:t>strncpy</w:t>
+      </w:r>
+      <w:proofErr w:type="spellEnd"/>
+      <w:r>
+        <w:t xml:space="preserve">() </w:t>
+      </w:r>
+      <w:r>
+        <w:rPr>
+          <w:rFonts w:hint="eastAsia"/>
+        </w:rPr>
+        <w:t xml:space="preserve">함수는 대상 문자열 </w:t>
+      </w:r>
+      <w:proofErr w:type="spellStart"/>
+      <w:r>
+        <w:t>dest</w:t>
+      </w:r>
+      <w:proofErr w:type="spellEnd"/>
+      <w:r>
+        <w:rPr>
+          <w:rFonts w:hint="eastAsia"/>
+        </w:rPr>
+        <w:t>에 대한 포인터를 반환한다.</w:t>
+      </w:r>
     </w:p>
     <w:sectPr>
-      <w:headerReference w:type="default" r:id="rId7"/>
+      <w:headerReference w:type="default" r:id="rId8"/>
       <w:pgSz w:w="11906" w:h="16838"/>
       <w:pgMar w:top="1701" w:right="1440" w:bottom="1440" w:left="1440" w:header="851" w:footer="992" w:gutter="0"/>
       <w:cols w:space="425"/>
@@ -91,9 +729,6 @@
   <w:p>
     <w:pPr>
       <w:pStyle w:val="a3"/>
-      <w:rPr>
-        <w:rFonts w:hint="eastAsia"/>
-      </w:rPr>
     </w:pPr>
     <w:r>
       <w:t>C</w:t>
@@ -115,6 +750,333 @@
     </w:r>
   </w:p>
 </w:hdr>
+</file>
+
+<file path=word/numbering.xml><?xml version="1.0" encoding="utf-8"?>
+<w:numbering xmlns:wpc="http://schemas.microsoft.com/office/word/2010/wordprocessingCanvas" xmlns:cx="http://schemas.microsoft.com/office/drawing/2014/chartex" xmlns:mc="http://schemas.openxmlformats.org/markup-compatibility/2006" xmlns:o="urn:schemas-microsoft-com:office:office" xmlns:r="http://schemas.openxmlformats.org/officeDocument/2006/relationships" xmlns:m="http://schemas.openxmlformats.org/officeDocument/2006/math" xmlns:v="urn:schemas-microsoft-com:vml" xmlns:wp14="http://schemas.microsoft.com/office/word/2010/wordprocessingDrawing" xmlns:wp="http://schemas.openxmlformats.org/drawingml/2006/wordprocessingDrawing" xmlns:w10="urn:schemas-microsoft-com:office:word" xmlns:w="http://schemas.openxmlformats.org/wordprocessingml/2006/main" xmlns:w14="http://schemas.microsoft.com/office/word/2010/wordml" xmlns:w15="http://schemas.microsoft.com/office/word/2012/wordml" xmlns:w16se="http://schemas.microsoft.com/office/word/2015/wordml/symex" xmlns:wpg="http://schemas.microsoft.com/office/word/2010/wordprocessingGroup" xmlns:wpi="http://schemas.microsoft.com/office/word/2010/wordprocessingInk" xmlns:wne="http://schemas.microsoft.com/office/word/2006/wordml" xmlns:wps="http://schemas.microsoft.com/office/word/2010/wordprocessingShape" mc:Ignorable="w14 w15 w16se wp14">
+  <w:abstractNum w:abstractNumId="0" w15:restartNumberingAfterBreak="0">
+    <w:nsid w:val="0B4B611E"/>
+    <w:multiLevelType w:val="hybridMultilevel"/>
+    <w:tmpl w:val="2B3AB9C2"/>
+    <w:lvl w:ilvl="0" w:tplc="2EFCF464">
+      <w:numFmt w:val="bullet"/>
+      <w:lvlText w:val=""/>
+      <w:lvlJc w:val="left"/>
+      <w:pPr>
+        <w:ind w:left="2760" w:hanging="360"/>
+      </w:pPr>
+      <w:rPr>
+        <w:rFonts w:ascii="Wingdings" w:eastAsiaTheme="minorEastAsia" w:hAnsi="Wingdings" w:cstheme="minorBidi" w:hint="default"/>
+      </w:rPr>
+    </w:lvl>
+    <w:lvl w:ilvl="1" w:tplc="04090003" w:tentative="1">
+      <w:start w:val="1"/>
+      <w:numFmt w:val="bullet"/>
+      <w:lvlText w:val=""/>
+      <w:lvlJc w:val="left"/>
+      <w:pPr>
+        <w:ind w:left="3200" w:hanging="400"/>
+      </w:pPr>
+      <w:rPr>
+        <w:rFonts w:ascii="Wingdings" w:hAnsi="Wingdings" w:hint="default"/>
+      </w:rPr>
+    </w:lvl>
+    <w:lvl w:ilvl="2" w:tplc="04090005" w:tentative="1">
+      <w:start w:val="1"/>
+      <w:numFmt w:val="bullet"/>
+      <w:lvlText w:val=""/>
+      <w:lvlJc w:val="left"/>
+      <w:pPr>
+        <w:ind w:left="3600" w:hanging="400"/>
+      </w:pPr>
+      <w:rPr>
+        <w:rFonts w:ascii="Wingdings" w:hAnsi="Wingdings" w:hint="default"/>
+      </w:rPr>
+    </w:lvl>
+    <w:lvl w:ilvl="3" w:tplc="04090001" w:tentative="1">
+      <w:start w:val="1"/>
+      <w:numFmt w:val="bullet"/>
+      <w:lvlText w:val=""/>
+      <w:lvlJc w:val="left"/>
+      <w:pPr>
+        <w:ind w:left="4000" w:hanging="400"/>
+      </w:pPr>
+      <w:rPr>
+        <w:rFonts w:ascii="Wingdings" w:hAnsi="Wingdings" w:hint="default"/>
+      </w:rPr>
+    </w:lvl>
+    <w:lvl w:ilvl="4" w:tplc="04090003" w:tentative="1">
+      <w:start w:val="1"/>
+      <w:numFmt w:val="bullet"/>
+      <w:lvlText w:val=""/>
+      <w:lvlJc w:val="left"/>
+      <w:pPr>
+        <w:ind w:left="4400" w:hanging="400"/>
+      </w:pPr>
+      <w:rPr>
+        <w:rFonts w:ascii="Wingdings" w:hAnsi="Wingdings" w:hint="default"/>
+      </w:rPr>
+    </w:lvl>
+    <w:lvl w:ilvl="5" w:tplc="04090005" w:tentative="1">
+      <w:start w:val="1"/>
+      <w:numFmt w:val="bullet"/>
+      <w:lvlText w:val=""/>
+      <w:lvlJc w:val="left"/>
+      <w:pPr>
+        <w:ind w:left="4800" w:hanging="400"/>
+      </w:pPr>
+      <w:rPr>
+        <w:rFonts w:ascii="Wingdings" w:hAnsi="Wingdings" w:hint="default"/>
+      </w:rPr>
+    </w:lvl>
+    <w:lvl w:ilvl="6" w:tplc="04090001" w:tentative="1">
+      <w:start w:val="1"/>
+      <w:numFmt w:val="bullet"/>
+      <w:lvlText w:val=""/>
+      <w:lvlJc w:val="left"/>
+      <w:pPr>
+        <w:ind w:left="5200" w:hanging="400"/>
+      </w:pPr>
+      <w:rPr>
+        <w:rFonts w:ascii="Wingdings" w:hAnsi="Wingdings" w:hint="default"/>
+      </w:rPr>
+    </w:lvl>
+    <w:lvl w:ilvl="7" w:tplc="04090003" w:tentative="1">
+      <w:start w:val="1"/>
+      <w:numFmt w:val="bullet"/>
+      <w:lvlText w:val=""/>
+      <w:lvlJc w:val="left"/>
+      <w:pPr>
+        <w:ind w:left="5600" w:hanging="400"/>
+      </w:pPr>
+      <w:rPr>
+        <w:rFonts w:ascii="Wingdings" w:hAnsi="Wingdings" w:hint="default"/>
+      </w:rPr>
+    </w:lvl>
+    <w:lvl w:ilvl="8" w:tplc="04090005" w:tentative="1">
+      <w:start w:val="1"/>
+      <w:numFmt w:val="bullet"/>
+      <w:lvlText w:val=""/>
+      <w:lvlJc w:val="left"/>
+      <w:pPr>
+        <w:ind w:left="6000" w:hanging="400"/>
+      </w:pPr>
+      <w:rPr>
+        <w:rFonts w:ascii="Wingdings" w:hAnsi="Wingdings" w:hint="default"/>
+      </w:rPr>
+    </w:lvl>
+  </w:abstractNum>
+  <w:abstractNum w:abstractNumId="1" w15:restartNumberingAfterBreak="0">
+    <w:nsid w:val="247718B4"/>
+    <w:multiLevelType w:val="hybridMultilevel"/>
+    <w:tmpl w:val="D66A42B8"/>
+    <w:lvl w:ilvl="0" w:tplc="DC203FE0">
+      <w:numFmt w:val="bullet"/>
+      <w:lvlText w:val=""/>
+      <w:lvlJc w:val="left"/>
+      <w:pPr>
+        <w:ind w:left="1960" w:hanging="360"/>
+      </w:pPr>
+      <w:rPr>
+        <w:rFonts w:ascii="Wingdings" w:eastAsiaTheme="minorEastAsia" w:hAnsi="Wingdings" w:cstheme="minorBidi" w:hint="default"/>
+      </w:rPr>
+    </w:lvl>
+    <w:lvl w:ilvl="1" w:tplc="04090003" w:tentative="1">
+      <w:start w:val="1"/>
+      <w:numFmt w:val="bullet"/>
+      <w:lvlText w:val=""/>
+      <w:lvlJc w:val="left"/>
+      <w:pPr>
+        <w:ind w:left="2400" w:hanging="400"/>
+      </w:pPr>
+      <w:rPr>
+        <w:rFonts w:ascii="Wingdings" w:hAnsi="Wingdings" w:hint="default"/>
+      </w:rPr>
+    </w:lvl>
+    <w:lvl w:ilvl="2" w:tplc="04090005" w:tentative="1">
+      <w:start w:val="1"/>
+      <w:numFmt w:val="bullet"/>
+      <w:lvlText w:val=""/>
+      <w:lvlJc w:val="left"/>
+      <w:pPr>
+        <w:ind w:left="2800" w:hanging="400"/>
+      </w:pPr>
+      <w:rPr>
+        <w:rFonts w:ascii="Wingdings" w:hAnsi="Wingdings" w:hint="default"/>
+      </w:rPr>
+    </w:lvl>
+    <w:lvl w:ilvl="3" w:tplc="04090001" w:tentative="1">
+      <w:start w:val="1"/>
+      <w:numFmt w:val="bullet"/>
+      <w:lvlText w:val=""/>
+      <w:lvlJc w:val="left"/>
+      <w:pPr>
+        <w:ind w:left="3200" w:hanging="400"/>
+      </w:pPr>
+      <w:rPr>
+        <w:rFonts w:ascii="Wingdings" w:hAnsi="Wingdings" w:hint="default"/>
+      </w:rPr>
+    </w:lvl>
+    <w:lvl w:ilvl="4" w:tplc="04090003" w:tentative="1">
+      <w:start w:val="1"/>
+      <w:numFmt w:val="bullet"/>
+      <w:lvlText w:val=""/>
+      <w:lvlJc w:val="left"/>
+      <w:pPr>
+        <w:ind w:left="3600" w:hanging="400"/>
+      </w:pPr>
+      <w:rPr>
+        <w:rFonts w:ascii="Wingdings" w:hAnsi="Wingdings" w:hint="default"/>
+      </w:rPr>
+    </w:lvl>
+    <w:lvl w:ilvl="5" w:tplc="04090005" w:tentative="1">
+      <w:start w:val="1"/>
+      <w:numFmt w:val="bullet"/>
+      <w:lvlText w:val=""/>
+      <w:lvlJc w:val="left"/>
+      <w:pPr>
+        <w:ind w:left="4000" w:hanging="400"/>
+      </w:pPr>
+      <w:rPr>
+        <w:rFonts w:ascii="Wingdings" w:hAnsi="Wingdings" w:hint="default"/>
+      </w:rPr>
+    </w:lvl>
+    <w:lvl w:ilvl="6" w:tplc="04090001" w:tentative="1">
+      <w:start w:val="1"/>
+      <w:numFmt w:val="bullet"/>
+      <w:lvlText w:val=""/>
+      <w:lvlJc w:val="left"/>
+      <w:pPr>
+        <w:ind w:left="4400" w:hanging="400"/>
+      </w:pPr>
+      <w:rPr>
+        <w:rFonts w:ascii="Wingdings" w:hAnsi="Wingdings" w:hint="default"/>
+      </w:rPr>
+    </w:lvl>
+    <w:lvl w:ilvl="7" w:tplc="04090003" w:tentative="1">
+      <w:start w:val="1"/>
+      <w:numFmt w:val="bullet"/>
+      <w:lvlText w:val=""/>
+      <w:lvlJc w:val="left"/>
+      <w:pPr>
+        <w:ind w:left="4800" w:hanging="400"/>
+      </w:pPr>
+      <w:rPr>
+        <w:rFonts w:ascii="Wingdings" w:hAnsi="Wingdings" w:hint="default"/>
+      </w:rPr>
+    </w:lvl>
+    <w:lvl w:ilvl="8" w:tplc="04090005" w:tentative="1">
+      <w:start w:val="1"/>
+      <w:numFmt w:val="bullet"/>
+      <w:lvlText w:val=""/>
+      <w:lvlJc w:val="left"/>
+      <w:pPr>
+        <w:ind w:left="5200" w:hanging="400"/>
+      </w:pPr>
+      <w:rPr>
+        <w:rFonts w:ascii="Wingdings" w:hAnsi="Wingdings" w:hint="default"/>
+      </w:rPr>
+    </w:lvl>
+  </w:abstractNum>
+  <w:abstractNum w:abstractNumId="2" w15:restartNumberingAfterBreak="0">
+    <w:nsid w:val="5F034D5D"/>
+    <w:multiLevelType w:val="hybridMultilevel"/>
+    <w:tmpl w:val="1CE87146"/>
+    <w:lvl w:ilvl="0" w:tplc="5C140048">
+      <w:start w:val="1"/>
+      <w:numFmt w:val="decimal"/>
+      <w:lvlText w:val="%1."/>
+      <w:lvlJc w:val="left"/>
+      <w:pPr>
+        <w:ind w:left="760" w:hanging="360"/>
+      </w:pPr>
+      <w:rPr>
+        <w:rFonts w:hint="default"/>
+      </w:rPr>
+    </w:lvl>
+    <w:lvl w:ilvl="1" w:tplc="04090019">
+      <w:start w:val="1"/>
+      <w:numFmt w:val="upperLetter"/>
+      <w:lvlText w:val="%2."/>
+      <w:lvlJc w:val="left"/>
+      <w:pPr>
+        <w:ind w:left="1200" w:hanging="400"/>
+      </w:pPr>
+    </w:lvl>
+    <w:lvl w:ilvl="2" w:tplc="0409001B" w:tentative="1">
+      <w:start w:val="1"/>
+      <w:numFmt w:val="lowerRoman"/>
+      <w:lvlText w:val="%3."/>
+      <w:lvlJc w:val="right"/>
+      <w:pPr>
+        <w:ind w:left="1600" w:hanging="400"/>
+      </w:pPr>
+    </w:lvl>
+    <w:lvl w:ilvl="3" w:tplc="0409000F" w:tentative="1">
+      <w:start w:val="1"/>
+      <w:numFmt w:val="decimal"/>
+      <w:lvlText w:val="%4."/>
+      <w:lvlJc w:val="left"/>
+      <w:pPr>
+        <w:ind w:left="2000" w:hanging="400"/>
+      </w:pPr>
+    </w:lvl>
+    <w:lvl w:ilvl="4" w:tplc="04090019" w:tentative="1">
+      <w:start w:val="1"/>
+      <w:numFmt w:val="upperLetter"/>
+      <w:lvlText w:val="%5."/>
+      <w:lvlJc w:val="left"/>
+      <w:pPr>
+        <w:ind w:left="2400" w:hanging="400"/>
+      </w:pPr>
+    </w:lvl>
+    <w:lvl w:ilvl="5" w:tplc="0409001B" w:tentative="1">
+      <w:start w:val="1"/>
+      <w:numFmt w:val="lowerRoman"/>
+      <w:lvlText w:val="%6."/>
+      <w:lvlJc w:val="right"/>
+      <w:pPr>
+        <w:ind w:left="2800" w:hanging="400"/>
+      </w:pPr>
+    </w:lvl>
+    <w:lvl w:ilvl="6" w:tplc="0409000F" w:tentative="1">
+      <w:start w:val="1"/>
+      <w:numFmt w:val="decimal"/>
+      <w:lvlText w:val="%7."/>
+      <w:lvlJc w:val="left"/>
+      <w:pPr>
+        <w:ind w:left="3200" w:hanging="400"/>
+      </w:pPr>
+    </w:lvl>
+    <w:lvl w:ilvl="7" w:tplc="04090019" w:tentative="1">
+      <w:start w:val="1"/>
+      <w:numFmt w:val="upperLetter"/>
+      <w:lvlText w:val="%8."/>
+      <w:lvlJc w:val="left"/>
+      <w:pPr>
+        <w:ind w:left="3600" w:hanging="400"/>
+      </w:pPr>
+    </w:lvl>
+    <w:lvl w:ilvl="8" w:tplc="0409001B" w:tentative="1">
+      <w:start w:val="1"/>
+      <w:numFmt w:val="lowerRoman"/>
+      <w:lvlText w:val="%9."/>
+      <w:lvlJc w:val="right"/>
+      <w:pPr>
+        <w:ind w:left="4000" w:hanging="400"/>
+      </w:pPr>
+    </w:lvl>
+  </w:abstractNum>
+  <w:num w:numId="1">
+    <w:abstractNumId w:val="2"/>
+  </w:num>
+  <w:num w:numId="2">
+    <w:abstractNumId w:val="0"/>
+  </w:num>
+  <w:num w:numId="3">
+    <w:abstractNumId w:val="1"/>
+  </w:num>
+</w:numbering>
 </file>
 
 <file path=word/styles.xml><?xml version="1.0" encoding="utf-8"?>
@@ -758,6 +1720,16 @@
       <w:jc w:val="left"/>
     </w:pPr>
   </w:style>
+  <w:style w:type="paragraph" w:styleId="a7">
+    <w:name w:val="List Paragraph"/>
+    <w:basedOn w:val="a"/>
+    <w:uiPriority w:val="34"/>
+    <w:qFormat/>
+    <w:rsid w:val="007D451C"/>
+    <w:pPr>
+      <w:ind w:leftChars="400" w:left="800"/>
+    </w:pPr>
+  </w:style>
 </w:styles>
 </file>
 
@@ -1061,7 +2033,7 @@
 </file>
 
 <file path=customXml/itemProps1.xml><?xml version="1.0" encoding="utf-8"?>
-<ds:datastoreItem xmlns:ds="http://schemas.openxmlformats.org/officeDocument/2006/customXml" ds:itemID="{02451FCC-7CE8-4D7D-8A38-0B69C7920398}">
+<ds:datastoreItem xmlns:ds="http://schemas.openxmlformats.org/officeDocument/2006/customXml" ds:itemID="{A72A775B-D24A-49F5-86DE-C40D376AC0D5}">
   <ds:schemaRefs>
     <ds:schemaRef ds:uri="http://schemas.openxmlformats.org/officeDocument/2006/bibliography"/>
   </ds:schemaRefs>

</xml_diff>